<commit_message>
changes to resume, added Gen AI
</commit_message>
<xml_diff>
--- a/ganeshrajk_resume_2024_BA.docx
+++ b/ganeshrajk_resume_2024_BA.docx
@@ -131,7 +131,27 @@
                   <w:sz w:val="16"/>
                   <w:szCs w:val="16"/>
                 </w:rPr>
-                <w:t>linkedin.com/in/ganeshrajk/</w:t>
+                <w:t>linkedin.com/in/</w:t>
+              </w:r>
+              <w:proofErr w:type="spellStart"/>
+              <w:r>
+                <w:rPr>
+                  <w:rStyle w:val="Hyperlink"/>
+                  <w:rFonts w:asciiTheme="majorHAnsi" w:eastAsia="Garamond" w:hAnsiTheme="majorHAnsi" w:cstheme="majorHAnsi"/>
+                  <w:sz w:val="16"/>
+                  <w:szCs w:val="16"/>
+                </w:rPr>
+                <w:t>ganeshrajk</w:t>
+              </w:r>
+              <w:proofErr w:type="spellEnd"/>
+              <w:r>
+                <w:rPr>
+                  <w:rStyle w:val="Hyperlink"/>
+                  <w:rFonts w:asciiTheme="majorHAnsi" w:eastAsia="Garamond" w:hAnsiTheme="majorHAnsi" w:cstheme="majorHAnsi"/>
+                  <w:sz w:val="16"/>
+                  <w:szCs w:val="16"/>
+                </w:rPr>
+                <w:t>/</w:t>
               </w:r>
             </w:hyperlink>
           </w:p>
@@ -226,7 +246,27 @@
                   <w:sz w:val="16"/>
                   <w:szCs w:val="16"/>
                 </w:rPr>
-                <w:t>github.com/ganeshraj-k</w:t>
+                <w:t>github.com/</w:t>
+              </w:r>
+              <w:proofErr w:type="spellStart"/>
+              <w:r>
+                <w:rPr>
+                  <w:rStyle w:val="Hyperlink"/>
+                  <w:rFonts w:asciiTheme="majorHAnsi" w:eastAsia="Garamond" w:hAnsiTheme="majorHAnsi" w:cstheme="majorHAnsi"/>
+                  <w:sz w:val="16"/>
+                  <w:szCs w:val="16"/>
+                </w:rPr>
+                <w:t>ganeshraj</w:t>
+              </w:r>
+              <w:proofErr w:type="spellEnd"/>
+              <w:r>
+                <w:rPr>
+                  <w:rStyle w:val="Hyperlink"/>
+                  <w:rFonts w:asciiTheme="majorHAnsi" w:eastAsia="Garamond" w:hAnsiTheme="majorHAnsi" w:cstheme="majorHAnsi"/>
+                  <w:sz w:val="16"/>
+                  <w:szCs w:val="16"/>
+                </w:rPr>
+                <w:t>-k</w:t>
               </w:r>
             </w:hyperlink>
           </w:p>
@@ -337,6 +377,7 @@
         </w:rPr>
         <w:t xml:space="preserve"> </w:t>
       </w:r>
+      <w:proofErr w:type="gramStart"/>
       <w:r>
         <w:rPr>
           <w:rFonts w:asciiTheme="majorHAnsi" w:eastAsia="Garamond" w:hAnsiTheme="majorHAnsi" w:cstheme="majorHAnsi"/>
@@ -351,7 +392,16 @@
           <w:sz w:val="16"/>
           <w:szCs w:val="16"/>
         </w:rPr>
-        <w:t>Science (</w:t>
+        <w:t>Science</w:t>
+      </w:r>
+      <w:proofErr w:type="gramEnd"/>
+      <w:r>
+        <w:rPr>
+          <w:rFonts w:asciiTheme="majorHAnsi" w:eastAsia="Garamond" w:hAnsiTheme="majorHAnsi" w:cstheme="majorHAnsi"/>
+          <w:sz w:val="16"/>
+          <w:szCs w:val="16"/>
+        </w:rPr>
+        <w:t xml:space="preserve"> (</w:t>
       </w:r>
       <w:r>
         <w:rPr>
@@ -795,6 +845,7 @@
               </w:rPr>
               <w:t xml:space="preserve">:             </w:t>
             </w:r>
+            <w:proofErr w:type="spellStart"/>
             <w:r>
               <w:rPr>
                 <w:rFonts w:asciiTheme="majorHAnsi" w:eastAsia="Garamond" w:hAnsiTheme="majorHAnsi" w:cstheme="majorHAnsi"/>
@@ -817,7 +868,16 @@
                 <w:sz w:val="16"/>
                 <w:szCs w:val="16"/>
               </w:rPr>
-              <w:t>orch, TensorFlow, Flask</w:t>
+              <w:t>orch</w:t>
+            </w:r>
+            <w:proofErr w:type="spellEnd"/>
+            <w:r>
+              <w:rPr>
+                <w:rFonts w:asciiTheme="majorHAnsi" w:eastAsia="Garamond" w:hAnsiTheme="majorHAnsi" w:cstheme="majorHAnsi"/>
+                <w:sz w:val="16"/>
+                <w:szCs w:val="16"/>
+              </w:rPr>
+              <w:t>, TensorFlow, Flask</w:t>
             </w:r>
           </w:p>
         </w:tc>
@@ -1256,16 +1316,7 @@
           <w:sz w:val="16"/>
           <w:szCs w:val="16"/>
         </w:rPr>
-        <w:t xml:space="preserve">Presented data-driven recommendations that enabled the client to target their strategies effectively, resulting in a 33% reduction in churn the following </w:t>
-      </w:r>
-      <w:r>
-        <w:rPr>
-          <w:rFonts w:asciiTheme="majorHAnsi" w:eastAsia="Garamond" w:hAnsiTheme="majorHAnsi" w:cstheme="majorHAnsi"/>
-          <w:color w:val="000000"/>
-          <w:sz w:val="16"/>
-          <w:szCs w:val="16"/>
-        </w:rPr>
-        <w:t>quarter.</w:t>
+        <w:t>Presented data-driven recommendations that enabled the client to target their strategies effectively, resulting in a 33% reduction in churn the following quarter.</w:t>
       </w:r>
     </w:p>
     <w:p>
@@ -1340,7 +1391,47 @@
           <w:sz w:val="16"/>
           <w:szCs w:val="16"/>
         </w:rPr>
-        <w:t>Enhanced image quality using advanced dehazing, utilized GeoTIFF for accurate geo-location, and deployed YOLO for swift, precise object detection. Automated the workflow using AWS Lambda, SageMaker, and CloudWatch, reducing manual workload by 35 hours weekly.</w:t>
+        <w:t xml:space="preserve">Enhanced image quality using advanced dehazing, utilized </w:t>
+      </w:r>
+      <w:proofErr w:type="spellStart"/>
+      <w:r>
+        <w:rPr>
+          <w:rFonts w:asciiTheme="majorHAnsi" w:eastAsia="Garamond" w:hAnsiTheme="majorHAnsi" w:cstheme="majorHAnsi"/>
+          <w:color w:val="000000"/>
+          <w:sz w:val="16"/>
+          <w:szCs w:val="16"/>
+        </w:rPr>
+        <w:t>GeoTIFF</w:t>
+      </w:r>
+      <w:proofErr w:type="spellEnd"/>
+      <w:r>
+        <w:rPr>
+          <w:rFonts w:asciiTheme="majorHAnsi" w:eastAsia="Garamond" w:hAnsiTheme="majorHAnsi" w:cstheme="majorHAnsi"/>
+          <w:color w:val="000000"/>
+          <w:sz w:val="16"/>
+          <w:szCs w:val="16"/>
+        </w:rPr>
+        <w:t xml:space="preserve"> for accurate geo-location, and deployed YOLO for swift, precise object detection. Automated the workflow using AWS Lambda, </w:t>
+      </w:r>
+      <w:proofErr w:type="spellStart"/>
+      <w:r>
+        <w:rPr>
+          <w:rFonts w:asciiTheme="majorHAnsi" w:eastAsia="Garamond" w:hAnsiTheme="majorHAnsi" w:cstheme="majorHAnsi"/>
+          <w:color w:val="000000"/>
+          <w:sz w:val="16"/>
+          <w:szCs w:val="16"/>
+        </w:rPr>
+        <w:t>SageMaker</w:t>
+      </w:r>
+      <w:proofErr w:type="spellEnd"/>
+      <w:r>
+        <w:rPr>
+          <w:rFonts w:asciiTheme="majorHAnsi" w:eastAsia="Garamond" w:hAnsiTheme="majorHAnsi" w:cstheme="majorHAnsi"/>
+          <w:color w:val="000000"/>
+          <w:sz w:val="16"/>
+          <w:szCs w:val="16"/>
+        </w:rPr>
+        <w:t>, and CloudWatch, reducing manual workload by 35 hours weekly.</w:t>
       </w:r>
     </w:p>
     <w:p>
@@ -1472,16 +1563,7 @@
           <w:sz w:val="16"/>
           <w:szCs w:val="16"/>
         </w:rPr>
-        <w:t xml:space="preserve">Managed a real-time Excel database for over 700 employees, ensuring up-to-date tracking of their </w:t>
-      </w:r>
-      <w:r>
-        <w:rPr>
-          <w:rFonts w:asciiTheme="majorHAnsi" w:eastAsia="Garamond" w:hAnsiTheme="majorHAnsi" w:cstheme="majorHAnsi"/>
-          <w:color w:val="000000"/>
-          <w:sz w:val="16"/>
-          <w:szCs w:val="16"/>
-        </w:rPr>
-        <w:t>status.</w:t>
+        <w:t>Managed a real-time Excel database for over 700 employees, ensuring up-to-date tracking of their status.</w:t>
       </w:r>
     </w:p>
     <w:p>
@@ -2046,7 +2128,7 @@
           <w:sz w:val="16"/>
           <w:szCs w:val="16"/>
         </w:rPr>
-        <w:t xml:space="preserve">Crafted a seq2seq AI model to mimic Chandler Bing’s dialogue style from “Friends,” using an 8,700-dialogue dataset and implemented a 2-layer LSTM with a dropout layer, which achieved a BLEU score of </w:t>
+        <w:t xml:space="preserve">Developed a generative AI (Gen AI) seq2seq model to replicate Chandler Bing’s dialogue style from “Friends,” utilizing an extensive dataset of 8,700 dialogues. The model, featuring a 2-layer LSTM network with a dropout layer, achieved a BLEU score of </w:t>
       </w:r>
       <w:r>
         <w:rPr>
@@ -2054,7 +2136,7 @@
           <w:sz w:val="16"/>
           <w:szCs w:val="16"/>
         </w:rPr>
-        <w:t>0. 63.</w:t>
+        <w:t>0.63.</w:t>
       </w:r>
     </w:p>
     <w:p>
@@ -2088,15 +2170,7 @@
           <w:sz w:val="16"/>
           <w:szCs w:val="16"/>
         </w:rPr>
-        <w:t xml:space="preserve">Preprocessed the data using Python and created Tableau dashboards to analyze the show’s data, such as average season ratings, episode rankings, character interactions, and dialogue frequency, which informed further model development and data </w:t>
-      </w:r>
-      <w:r>
-        <w:rPr>
-          <w:rFonts w:asciiTheme="majorHAnsi" w:hAnsiTheme="majorHAnsi" w:cstheme="majorHAnsi"/>
-          <w:sz w:val="16"/>
-          <w:szCs w:val="16"/>
-        </w:rPr>
-        <w:t>understanding.</w:t>
+        <w:t>Preprocessed the data using Python and created Tableau dashboards to analyze the show’s data, such as average season ratings, episode rankings, character interactions, and dialogue frequency, which informed further model development and data understanding.</w:t>
       </w:r>
     </w:p>
     <w:p>
@@ -2434,7 +2508,25 @@
           <w:sz w:val="16"/>
           <w:szCs w:val="16"/>
         </w:rPr>
-        <w:t>Applied NLP techniques for efficient search, including synonym search and Levenshtein distance, and managed API requests and the web app using Flask.</w:t>
+        <w:t xml:space="preserve">Applied NLP techniques for efficient search, including synonym search and </w:t>
+      </w:r>
+      <w:proofErr w:type="spellStart"/>
+      <w:r>
+        <w:rPr>
+          <w:rFonts w:asciiTheme="majorHAnsi" w:hAnsiTheme="majorHAnsi" w:cstheme="majorHAnsi"/>
+          <w:sz w:val="16"/>
+          <w:szCs w:val="16"/>
+        </w:rPr>
+        <w:t>Levenshtein</w:t>
+      </w:r>
+      <w:proofErr w:type="spellEnd"/>
+      <w:r>
+        <w:rPr>
+          <w:rFonts w:asciiTheme="majorHAnsi" w:hAnsiTheme="majorHAnsi" w:cstheme="majorHAnsi"/>
+          <w:sz w:val="16"/>
+          <w:szCs w:val="16"/>
+        </w:rPr>
+        <w:t xml:space="preserve"> distance, and managed API requests and the web app using Flask.</w:t>
       </w:r>
     </w:p>
     <w:p>

</xml_diff>